<commit_message>
plannnig - updated brief and class diagram.
</commit_message>
<xml_diff>
--- a/planning/1_background/Brief - Appointment Managment.docx
+++ b/planning/1_background/Brief - Appointment Managment.docx
@@ -98,7 +98,19 @@
         <w:rPr>
           <w:lang w:val="en-US"/>
         </w:rPr>
-        <w:t>.  If they leave that group, they usually lose easy</w:t>
+        <w:t xml:space="preserve">.  If they leave that group, they </w:t>
+      </w:r>
+      <w:r>
+        <w:rPr>
+          <w:lang w:val="en-US"/>
+        </w:rPr>
+        <w:t>can</w:t>
+      </w:r>
+      <w:r>
+        <w:rPr>
+          <w:lang w:val="en-US"/>
+        </w:rPr>
+        <w:t xml:space="preserve"> lose easy</w:t>
       </w:r>
       <w:r>
         <w:rPr>
@@ -154,6 +166,100 @@
         </w:rPr>
         <w:t xml:space="preserve"> collaborate with other practitioners.</w:t>
       </w:r>
+      <w:r>
+        <w:rPr>
+          <w:lang w:val="en-US"/>
+        </w:rPr>
+        <w:t xml:space="preserve">  </w:t>
+      </w:r>
+    </w:p>
+    <w:p>
+      <w:pPr>
+        <w:rPr>
+          <w:lang w:val="en-US"/>
+        </w:rPr>
+      </w:pPr>
+    </w:p>
+    <w:p>
+      <w:pPr>
+        <w:rPr>
+          <w:lang w:val="en-US"/>
+        </w:rPr>
+      </w:pPr>
+      <w:r>
+        <w:rPr>
+          <w:lang w:val="en-US"/>
+        </w:rPr>
+        <w:t xml:space="preserve">Additionally, they would </w:t>
+      </w:r>
+      <w:r>
+        <w:rPr>
+          <w:lang w:val="en-US"/>
+        </w:rPr>
+        <w:t>like</w:t>
+      </w:r>
+      <w:r>
+        <w:rPr>
+          <w:lang w:val="en-US"/>
+        </w:rPr>
+        <w:t xml:space="preserve"> the customers to be able to control access to the data that is stored and to be able to respond to requests for access.  </w:t>
+      </w:r>
+      <w:r>
+        <w:rPr>
+          <w:lang w:val="en-US"/>
+        </w:rPr>
+        <w:t>Access contracts between</w:t>
+      </w:r>
+      <w:r>
+        <w:rPr>
+          <w:lang w:val="en-US"/>
+        </w:rPr>
+        <w:t xml:space="preserve"> clients and users of their data would define the period that access was allowed for.</w:t>
+      </w:r>
+    </w:p>
+    <w:p>
+      <w:pPr>
+        <w:rPr>
+          <w:lang w:val="en-US"/>
+        </w:rPr>
+      </w:pPr>
+    </w:p>
+    <w:p>
+      <w:pPr>
+        <w:rPr>
+          <w:lang w:val="en-US"/>
+        </w:rPr>
+      </w:pPr>
+      <w:r>
+        <w:rPr>
+          <w:lang w:val="en-US"/>
+        </w:rPr>
+        <w:t>Extra Additionally, a</w:t>
+      </w:r>
+      <w:r>
+        <w:rPr>
+          <w:lang w:val="en-US"/>
+        </w:rPr>
+        <w:t>s new services are added customers accessing those services would be able to allow practitioners to access data that is held rather than having to renter details. If the stored data is missing information required for the new service</w:t>
+      </w:r>
+      <w:r>
+        <w:rPr>
+          <w:lang w:val="en-US"/>
+        </w:rPr>
+        <w:t>,</w:t>
+      </w:r>
+      <w:r>
+        <w:rPr>
+          <w:lang w:val="en-US"/>
+        </w:rPr>
+        <w:t xml:space="preserve"> then available fields would be populated</w:t>
+      </w:r>
+      <w:r>
+        <w:rPr>
+          <w:lang w:val="en-US"/>
+        </w:rPr>
+        <w:t xml:space="preserve"> with flags for the missing info to be entered, saving the client time and improving the user experience.</w:t>
+      </w:r>
     </w:p>
     <w:p>
       <w:pPr>
@@ -209,7 +315,43 @@
         <w:rPr>
           <w:lang w:val="en-US"/>
         </w:rPr>
-        <w:t xml:space="preserve">Allow creation of </w:t>
+        <w:t xml:space="preserve">Allow </w:t>
+      </w:r>
+      <w:r>
+        <w:rPr>
+          <w:lang w:val="en-US"/>
+        </w:rPr>
+        <w:t>creation or registration</w:t>
+      </w:r>
+      <w:r>
+        <w:rPr>
+          <w:lang w:val="en-US"/>
+        </w:rPr>
+        <w:t xml:space="preserve">, </w:t>
+      </w:r>
+      <w:r>
+        <w:rPr>
+          <w:lang w:val="en-US"/>
+        </w:rPr>
+        <w:t xml:space="preserve">modification </w:t>
+      </w:r>
+      <w:r>
+        <w:rPr>
+          <w:lang w:val="en-US"/>
+        </w:rPr>
+        <w:t>and in some cases deletion or archiving of</w:t>
+      </w:r>
+      <w:r>
+        <w:rPr>
+          <w:lang w:val="en-US"/>
+        </w:rPr>
+        <w:t>:</w:t>
+      </w:r>
+      <w:r>
+        <w:rPr>
+          <w:lang w:val="en-US"/>
+        </w:rPr>
+        <w:t xml:space="preserve"> </w:t>
       </w:r>
     </w:p>
     <w:p>
@@ -220,20 +362,37 @@
           <w:numId w:val="5"/>
         </w:numPr>
         <w:rPr>
-          <w:lang w:val="en-US"/>
-        </w:rPr>
-      </w:pPr>
-      <w:r>
-        <w:rPr>
+          <w:color w:val="70AD47" w:themeColor="accent6"/>
+          <w:lang w:val="en-US"/>
+        </w:rPr>
+      </w:pPr>
+      <w:r>
+        <w:rPr>
+          <w:color w:val="70AD47" w:themeColor="accent6"/>
           <w:lang w:val="en-US"/>
         </w:rPr>
         <w:t>I</w:t>
       </w:r>
       <w:r>
         <w:rPr>
-          <w:lang w:val="en-US"/>
-        </w:rPr>
-        <w:t>ndividual practitioners (Users)</w:t>
+          <w:color w:val="70AD47" w:themeColor="accent6"/>
+          <w:lang w:val="en-US"/>
+        </w:rPr>
+        <w:t xml:space="preserve">ndividual practitioners </w:t>
+      </w:r>
+      <w:r>
+        <w:rPr>
+          <w:color w:val="70AD47" w:themeColor="accent6"/>
+          <w:lang w:val="en-US"/>
+        </w:rPr>
+        <w:t xml:space="preserve">- </w:t>
+      </w:r>
+      <w:r>
+        <w:rPr>
+          <w:color w:val="70AD47" w:themeColor="accent6"/>
+          <w:lang w:val="en-US"/>
+        </w:rPr>
+        <w:t>Provider</w:t>
       </w:r>
     </w:p>
     <w:p>
@@ -244,26 +403,30 @@
           <w:numId w:val="5"/>
         </w:numPr>
         <w:rPr>
-          <w:lang w:val="en-US"/>
-        </w:rPr>
-      </w:pPr>
-      <w:r>
-        <w:rPr>
-          <w:lang w:val="en-US"/>
-        </w:rPr>
-        <w:t>Customers (</w:t>
-      </w:r>
-      <w:r>
-        <w:rPr>
-          <w:lang w:val="en-US"/>
-        </w:rPr>
-        <w:t>Clients</w:t>
-      </w:r>
-      <w:r>
-        <w:rPr>
-          <w:lang w:val="en-US"/>
-        </w:rPr>
-        <w:t>)</w:t>
+          <w:color w:val="70AD47" w:themeColor="accent6"/>
+          <w:lang w:val="en-US"/>
+        </w:rPr>
+      </w:pPr>
+      <w:r>
+        <w:rPr>
+          <w:color w:val="70AD47" w:themeColor="accent6"/>
+          <w:lang w:val="en-US"/>
+        </w:rPr>
+        <w:t xml:space="preserve">Customers </w:t>
+      </w:r>
+      <w:r>
+        <w:rPr>
+          <w:color w:val="70AD47" w:themeColor="accent6"/>
+          <w:lang w:val="en-US"/>
+        </w:rPr>
+        <w:t xml:space="preserve">- </w:t>
+      </w:r>
+      <w:r>
+        <w:rPr>
+          <w:color w:val="70AD47" w:themeColor="accent6"/>
+          <w:lang w:val="en-US"/>
+        </w:rPr>
+        <w:t>Client</w:t>
       </w:r>
     </w:p>
     <w:p>
@@ -274,14 +437,37 @@
           <w:numId w:val="5"/>
         </w:numPr>
         <w:rPr>
-          <w:lang w:val="en-US"/>
-        </w:rPr>
-      </w:pPr>
-      <w:r>
-        <w:rPr>
-          <w:lang w:val="en-US"/>
-        </w:rPr>
-        <w:t>Organization (A group of locations)</w:t>
+          <w:color w:val="70AD47" w:themeColor="accent6"/>
+          <w:lang w:val="en-US"/>
+        </w:rPr>
+      </w:pPr>
+      <w:r>
+        <w:rPr>
+          <w:color w:val="70AD47" w:themeColor="accent6"/>
+          <w:lang w:val="en-US"/>
+        </w:rPr>
+        <w:t>Locations</w:t>
+      </w:r>
+      <w:r>
+        <w:rPr>
+          <w:color w:val="70AD47" w:themeColor="accent6"/>
+          <w:lang w:val="en-US"/>
+        </w:rPr>
+        <w:t xml:space="preserve"> </w:t>
+      </w:r>
+      <w:r>
+        <w:rPr>
+          <w:color w:val="70AD47" w:themeColor="accent6"/>
+          <w:lang w:val="en-US"/>
+        </w:rPr>
+        <w:t xml:space="preserve">- </w:t>
+      </w:r>
+      <w:r>
+        <w:rPr>
+          <w:color w:val="70AD47" w:themeColor="accent6"/>
+          <w:lang w:val="en-US"/>
+        </w:rPr>
+        <w:t>Clinic/group physical location</w:t>
       </w:r>
     </w:p>
     <w:p>
@@ -292,6 +478,636 @@
           <w:numId w:val="5"/>
         </w:numPr>
         <w:rPr>
+          <w:color w:val="70AD47" w:themeColor="accent6"/>
+          <w:lang w:val="en-US"/>
+        </w:rPr>
+      </w:pPr>
+      <w:r>
+        <w:rPr>
+          <w:color w:val="70AD47" w:themeColor="accent6"/>
+          <w:lang w:val="en-US"/>
+        </w:rPr>
+        <w:t>Workspace</w:t>
+      </w:r>
+      <w:r>
+        <w:rPr>
+          <w:color w:val="70AD47" w:themeColor="accent6"/>
+          <w:lang w:val="en-US"/>
+        </w:rPr>
+        <w:t xml:space="preserve"> - Somewhere to provide a service in location </w:t>
+      </w:r>
+    </w:p>
+    <w:p>
+      <w:pPr>
+        <w:pStyle w:val="ListParagraph"/>
+        <w:numPr>
+          <w:ilvl w:val="1"/>
+          <w:numId w:val="5"/>
+        </w:numPr>
+        <w:rPr>
+          <w:color w:val="70AD47" w:themeColor="accent6"/>
+          <w:lang w:val="en-US"/>
+        </w:rPr>
+      </w:pPr>
+      <w:r>
+        <w:rPr>
+          <w:color w:val="70AD47" w:themeColor="accent6"/>
+          <w:lang w:val="en-US"/>
+        </w:rPr>
+        <w:t>Appointments</w:t>
+      </w:r>
+      <w:r>
+        <w:rPr>
+          <w:color w:val="70AD47" w:themeColor="accent6"/>
+          <w:lang w:val="en-US"/>
+        </w:rPr>
+        <w:t xml:space="preserve"> </w:t>
+      </w:r>
+    </w:p>
+    <w:p>
+      <w:pPr>
+        <w:pStyle w:val="ListParagraph"/>
+        <w:numPr>
+          <w:ilvl w:val="1"/>
+          <w:numId w:val="5"/>
+        </w:numPr>
+        <w:rPr>
+          <w:color w:val="FFC000" w:themeColor="accent4"/>
+          <w:lang w:val="en-US"/>
+        </w:rPr>
+      </w:pPr>
+      <w:r>
+        <w:rPr>
+          <w:color w:val="FFC000" w:themeColor="accent4"/>
+          <w:lang w:val="en-US"/>
+        </w:rPr>
+        <w:t>Notes - Client, Appointment</w:t>
+      </w:r>
+    </w:p>
+    <w:p>
+      <w:pPr>
+        <w:pStyle w:val="ListParagraph"/>
+        <w:numPr>
+          <w:ilvl w:val="1"/>
+          <w:numId w:val="5"/>
+        </w:numPr>
+        <w:rPr>
+          <w:color w:val="FFC000" w:themeColor="accent4"/>
+          <w:lang w:val="en-US"/>
+        </w:rPr>
+      </w:pPr>
+      <w:r>
+        <w:rPr>
+          <w:color w:val="FFC000" w:themeColor="accent4"/>
+          <w:lang w:val="en-US"/>
+        </w:rPr>
+        <w:t xml:space="preserve">Organisation </w:t>
+      </w:r>
+      <w:r>
+        <w:rPr>
+          <w:color w:val="FFC000" w:themeColor="accent4"/>
+          <w:lang w:val="en-US"/>
+        </w:rPr>
+        <w:t xml:space="preserve">- </w:t>
+      </w:r>
+      <w:r>
+        <w:rPr>
+          <w:color w:val="FFC000" w:themeColor="accent4"/>
+          <w:lang w:val="en-US"/>
+        </w:rPr>
+        <w:t>A group of locations</w:t>
+      </w:r>
+    </w:p>
+    <w:p>
+      <w:pPr>
+        <w:pStyle w:val="ListParagraph"/>
+        <w:numPr>
+          <w:ilvl w:val="1"/>
+          <w:numId w:val="5"/>
+        </w:numPr>
+        <w:rPr>
+          <w:color w:val="ED7D31" w:themeColor="accent2"/>
+          <w:lang w:val="en-US"/>
+        </w:rPr>
+      </w:pPr>
+      <w:r>
+        <w:rPr>
+          <w:color w:val="ED7D31" w:themeColor="accent2"/>
+          <w:lang w:val="en-US"/>
+        </w:rPr>
+        <w:t>Forms</w:t>
+      </w:r>
+      <w:r>
+        <w:rPr>
+          <w:color w:val="ED7D31" w:themeColor="accent2"/>
+          <w:lang w:val="en-US"/>
+        </w:rPr>
+        <w:t xml:space="preserve"> - Contact details, medical intake </w:t>
+      </w:r>
+      <w:proofErr w:type="spellStart"/>
+      <w:r>
+        <w:rPr>
+          <w:color w:val="ED7D31" w:themeColor="accent2"/>
+          <w:lang w:val="en-US"/>
+        </w:rPr>
+        <w:t>etc</w:t>
+      </w:r>
+      <w:proofErr w:type="spellEnd"/>
+    </w:p>
+    <w:p>
+      <w:pPr>
+        <w:pStyle w:val="ListParagraph"/>
+        <w:numPr>
+          <w:ilvl w:val="1"/>
+          <w:numId w:val="5"/>
+        </w:numPr>
+        <w:rPr>
+          <w:color w:val="ED7D31" w:themeColor="accent2"/>
+          <w:lang w:val="en-US"/>
+        </w:rPr>
+      </w:pPr>
+      <w:r>
+        <w:rPr>
+          <w:color w:val="ED7D31" w:themeColor="accent2"/>
+          <w:lang w:val="en-US"/>
+        </w:rPr>
+        <w:t>Resources - shared resources that need to be reserved or allocated</w:t>
+      </w:r>
+    </w:p>
+    <w:p>
+      <w:pPr>
+        <w:pStyle w:val="ListParagraph"/>
+        <w:ind w:left="1440"/>
+        <w:rPr>
+          <w:lang w:val="en-US"/>
+        </w:rPr>
+      </w:pPr>
+    </w:p>
+    <w:p>
+      <w:pPr>
+        <w:pStyle w:val="ListParagraph"/>
+        <w:numPr>
+          <w:ilvl w:val="0"/>
+          <w:numId w:val="5"/>
+        </w:numPr>
+        <w:rPr>
+          <w:lang w:val="en-US"/>
+        </w:rPr>
+      </w:pPr>
+      <w:r>
+        <w:rPr>
+          <w:lang w:val="en-US"/>
+        </w:rPr>
+        <w:t>Provider</w:t>
+      </w:r>
+      <w:r>
+        <w:rPr>
+          <w:lang w:val="en-US"/>
+        </w:rPr>
+        <w:t>s should have:</w:t>
+      </w:r>
+    </w:p>
+    <w:p>
+      <w:pPr>
+        <w:pStyle w:val="ListParagraph"/>
+        <w:numPr>
+          <w:ilvl w:val="1"/>
+          <w:numId w:val="5"/>
+        </w:numPr>
+        <w:rPr>
+          <w:lang w:val="en-US"/>
+        </w:rPr>
+      </w:pPr>
+      <w:r>
+        <w:rPr>
+          <w:lang w:val="en-US"/>
+        </w:rPr>
+        <w:t>Contact Details</w:t>
+      </w:r>
+    </w:p>
+    <w:p>
+      <w:pPr>
+        <w:pStyle w:val="ListParagraph"/>
+        <w:numPr>
+          <w:ilvl w:val="1"/>
+          <w:numId w:val="5"/>
+        </w:numPr>
+        <w:rPr>
+          <w:lang w:val="en-US"/>
+        </w:rPr>
+      </w:pPr>
+      <w:r>
+        <w:rPr>
+          <w:lang w:val="en-US"/>
+        </w:rPr>
+        <w:t>Business Type</w:t>
+      </w:r>
+    </w:p>
+    <w:p>
+      <w:pPr>
+        <w:pStyle w:val="ListParagraph"/>
+        <w:numPr>
+          <w:ilvl w:val="1"/>
+          <w:numId w:val="5"/>
+        </w:numPr>
+        <w:rPr>
+          <w:lang w:val="en-US"/>
+        </w:rPr>
+      </w:pPr>
+      <w:r>
+        <w:rPr>
+          <w:lang w:val="en-US"/>
+        </w:rPr>
+        <w:t>Role</w:t>
+      </w:r>
+    </w:p>
+    <w:p>
+      <w:pPr>
+        <w:pStyle w:val="ListParagraph"/>
+        <w:numPr>
+          <w:ilvl w:val="1"/>
+          <w:numId w:val="5"/>
+        </w:numPr>
+        <w:rPr>
+          <w:lang w:val="en-US"/>
+        </w:rPr>
+      </w:pPr>
+      <w:r>
+        <w:rPr>
+          <w:lang w:val="en-US"/>
+        </w:rPr>
+        <w:t>List of Appointments</w:t>
+      </w:r>
+    </w:p>
+    <w:p>
+      <w:pPr>
+        <w:pStyle w:val="ListParagraph"/>
+        <w:numPr>
+          <w:ilvl w:val="1"/>
+          <w:numId w:val="5"/>
+        </w:numPr>
+        <w:rPr>
+          <w:lang w:val="en-US"/>
+        </w:rPr>
+      </w:pPr>
+      <w:r>
+        <w:rPr>
+          <w:lang w:val="en-US"/>
+        </w:rPr>
+        <w:t>List of Locations</w:t>
+      </w:r>
+    </w:p>
+    <w:p>
+      <w:pPr>
+        <w:pStyle w:val="ListParagraph"/>
+        <w:numPr>
+          <w:ilvl w:val="1"/>
+          <w:numId w:val="5"/>
+        </w:numPr>
+        <w:rPr>
+          <w:lang w:val="en-US"/>
+        </w:rPr>
+      </w:pPr>
+      <w:r>
+        <w:rPr>
+          <w:lang w:val="en-US"/>
+        </w:rPr>
+        <w:t>Login details</w:t>
+      </w:r>
+    </w:p>
+    <w:p>
+      <w:pPr>
+        <w:pStyle w:val="ListParagraph"/>
+        <w:numPr>
+          <w:ilvl w:val="0"/>
+          <w:numId w:val="5"/>
+        </w:numPr>
+        <w:rPr>
+          <w:lang w:val="en-US"/>
+        </w:rPr>
+      </w:pPr>
+      <w:r>
+        <w:rPr>
+          <w:lang w:val="en-US"/>
+        </w:rPr>
+        <w:t>Provider</w:t>
+      </w:r>
+      <w:r>
+        <w:rPr>
+          <w:lang w:val="en-US"/>
+        </w:rPr>
+        <w:t>s should be able to:</w:t>
+      </w:r>
+    </w:p>
+    <w:p>
+      <w:pPr>
+        <w:pStyle w:val="ListParagraph"/>
+        <w:numPr>
+          <w:ilvl w:val="1"/>
+          <w:numId w:val="5"/>
+        </w:numPr>
+        <w:rPr>
+          <w:lang w:val="en-US"/>
+        </w:rPr>
+      </w:pPr>
+      <w:r>
+        <w:rPr>
+          <w:lang w:val="en-US"/>
+        </w:rPr>
+        <w:t>access relevant info about their client</w:t>
+      </w:r>
+      <w:r>
+        <w:rPr>
+          <w:lang w:val="en-US"/>
+        </w:rPr>
+        <w:t>s</w:t>
+      </w:r>
+      <w:r>
+        <w:rPr>
+          <w:lang w:val="en-US"/>
+        </w:rPr>
+        <w:t>.</w:t>
+      </w:r>
+    </w:p>
+    <w:p>
+      <w:pPr>
+        <w:pStyle w:val="ListParagraph"/>
+        <w:numPr>
+          <w:ilvl w:val="0"/>
+          <w:numId w:val="5"/>
+        </w:numPr>
+        <w:rPr>
+          <w:lang w:val="en-US"/>
+        </w:rPr>
+      </w:pPr>
+      <w:r>
+        <w:rPr>
+          <w:lang w:val="en-US"/>
+        </w:rPr>
+        <w:t>Clients should have:</w:t>
+      </w:r>
+    </w:p>
+    <w:p>
+      <w:pPr>
+        <w:pStyle w:val="ListParagraph"/>
+        <w:numPr>
+          <w:ilvl w:val="1"/>
+          <w:numId w:val="5"/>
+        </w:numPr>
+        <w:rPr>
+          <w:lang w:val="en-US"/>
+        </w:rPr>
+      </w:pPr>
+      <w:r>
+        <w:rPr>
+          <w:lang w:val="en-US"/>
+        </w:rPr>
+        <w:t>Contact Details</w:t>
+      </w:r>
+    </w:p>
+    <w:p>
+      <w:pPr>
+        <w:pStyle w:val="ListParagraph"/>
+        <w:numPr>
+          <w:ilvl w:val="1"/>
+          <w:numId w:val="5"/>
+        </w:numPr>
+        <w:rPr>
+          <w:lang w:val="en-US"/>
+        </w:rPr>
+      </w:pPr>
+      <w:r>
+        <w:rPr>
+          <w:lang w:val="en-US"/>
+        </w:rPr>
+        <w:t>List of services used</w:t>
+      </w:r>
+    </w:p>
+    <w:p>
+      <w:pPr>
+        <w:pStyle w:val="ListParagraph"/>
+        <w:numPr>
+          <w:ilvl w:val="1"/>
+          <w:numId w:val="5"/>
+        </w:numPr>
+        <w:rPr>
+          <w:lang w:val="en-US"/>
+        </w:rPr>
+      </w:pPr>
+      <w:r>
+        <w:rPr>
+          <w:lang w:val="en-US"/>
+        </w:rPr>
+        <w:t xml:space="preserve">List of </w:t>
+      </w:r>
+      <w:r>
+        <w:rPr>
+          <w:lang w:val="en-US"/>
+        </w:rPr>
+        <w:t>Appointments</w:t>
+      </w:r>
+    </w:p>
+    <w:p>
+      <w:pPr>
+        <w:pStyle w:val="ListParagraph"/>
+        <w:numPr>
+          <w:ilvl w:val="0"/>
+          <w:numId w:val="5"/>
+        </w:numPr>
+        <w:rPr>
+          <w:lang w:val="en-US"/>
+        </w:rPr>
+      </w:pPr>
+      <w:r>
+        <w:rPr>
+          <w:lang w:val="en-US"/>
+        </w:rPr>
+        <w:t>Clients should be able to:</w:t>
+      </w:r>
+    </w:p>
+    <w:p>
+      <w:pPr>
+        <w:pStyle w:val="ListParagraph"/>
+        <w:numPr>
+          <w:ilvl w:val="1"/>
+          <w:numId w:val="5"/>
+        </w:numPr>
+        <w:rPr>
+          <w:lang w:val="en-US"/>
+        </w:rPr>
+      </w:pPr>
+      <w:r>
+        <w:rPr>
+          <w:lang w:val="en-US"/>
+        </w:rPr>
+        <w:t xml:space="preserve">Access </w:t>
+      </w:r>
+      <w:r>
+        <w:rPr>
+          <w:lang w:val="en-US"/>
+        </w:rPr>
+        <w:t xml:space="preserve">their own </w:t>
+      </w:r>
+      <w:r>
+        <w:rPr>
+          <w:lang w:val="en-US"/>
+        </w:rPr>
+        <w:t>appointment</w:t>
+      </w:r>
+      <w:r>
+        <w:rPr>
+          <w:lang w:val="en-US"/>
+        </w:rPr>
+        <w:t>s</w:t>
+      </w:r>
+    </w:p>
+    <w:p>
+      <w:pPr>
+        <w:pStyle w:val="ListParagraph"/>
+        <w:numPr>
+          <w:ilvl w:val="0"/>
+          <w:numId w:val="5"/>
+        </w:numPr>
+        <w:rPr>
+          <w:lang w:val="en-US"/>
+        </w:rPr>
+      </w:pPr>
+      <w:r>
+        <w:rPr>
+          <w:lang w:val="en-US"/>
+        </w:rPr>
+        <w:lastRenderedPageBreak/>
+        <w:t>Locations should have</w:t>
+      </w:r>
+      <w:r>
+        <w:rPr>
+          <w:lang w:val="en-US"/>
+        </w:rPr>
+        <w:t>:</w:t>
+      </w:r>
+    </w:p>
+    <w:p>
+      <w:pPr>
+        <w:pStyle w:val="ListParagraph"/>
+        <w:numPr>
+          <w:ilvl w:val="1"/>
+          <w:numId w:val="5"/>
+        </w:numPr>
+        <w:rPr>
+          <w:lang w:val="en-US"/>
+        </w:rPr>
+      </w:pPr>
+      <w:r>
+        <w:rPr>
+          <w:lang w:val="en-US"/>
+        </w:rPr>
+        <w:t>Name</w:t>
+      </w:r>
+    </w:p>
+    <w:p>
+      <w:pPr>
+        <w:pStyle w:val="ListParagraph"/>
+        <w:numPr>
+          <w:ilvl w:val="1"/>
+          <w:numId w:val="5"/>
+        </w:numPr>
+        <w:rPr>
+          <w:lang w:val="en-US"/>
+        </w:rPr>
+      </w:pPr>
+      <w:r>
+        <w:rPr>
+          <w:lang w:val="en-US"/>
+        </w:rPr>
+        <w:t>Contact details</w:t>
+      </w:r>
+    </w:p>
+    <w:p>
+      <w:pPr>
+        <w:pStyle w:val="ListParagraph"/>
+        <w:numPr>
+          <w:ilvl w:val="1"/>
+          <w:numId w:val="5"/>
+        </w:numPr>
+        <w:rPr>
+          <w:lang w:val="en-US"/>
+        </w:rPr>
+      </w:pPr>
+      <w:r>
+        <w:rPr>
+          <w:lang w:val="en-US"/>
+        </w:rPr>
+        <w:t>List of Workspaces</w:t>
+      </w:r>
+    </w:p>
+    <w:p>
+      <w:pPr>
+        <w:pStyle w:val="ListParagraph"/>
+        <w:numPr>
+          <w:ilvl w:val="1"/>
+          <w:numId w:val="5"/>
+        </w:numPr>
+        <w:rPr>
+          <w:lang w:val="en-US"/>
+        </w:rPr>
+      </w:pPr>
+      <w:r>
+        <w:rPr>
+          <w:lang w:val="en-US"/>
+        </w:rPr>
+        <w:t xml:space="preserve">List of </w:t>
+      </w:r>
+      <w:r>
+        <w:rPr>
+          <w:lang w:val="en-US"/>
+        </w:rPr>
+        <w:t>Providers</w:t>
+      </w:r>
+    </w:p>
+    <w:p>
+      <w:pPr>
+        <w:pStyle w:val="ListParagraph"/>
+        <w:numPr>
+          <w:ilvl w:val="0"/>
+          <w:numId w:val="5"/>
+        </w:numPr>
+        <w:rPr>
+          <w:lang w:val="en-US"/>
+        </w:rPr>
+      </w:pPr>
+      <w:r>
+        <w:rPr>
+          <w:lang w:val="en-US"/>
+        </w:rPr>
+        <w:t>Locations should be able to get a</w:t>
+      </w:r>
+    </w:p>
+    <w:p>
+      <w:pPr>
+        <w:pStyle w:val="ListParagraph"/>
+        <w:numPr>
+          <w:ilvl w:val="1"/>
+          <w:numId w:val="5"/>
+        </w:numPr>
+        <w:rPr>
+          <w:lang w:val="en-US"/>
+        </w:rPr>
+      </w:pPr>
+      <w:r>
+        <w:rPr>
+          <w:lang w:val="en-US"/>
+        </w:rPr>
+        <w:t>List of workspaces</w:t>
+      </w:r>
+    </w:p>
+    <w:p>
+      <w:pPr>
+        <w:pStyle w:val="ListParagraph"/>
+        <w:numPr>
+          <w:ilvl w:val="1"/>
+          <w:numId w:val="5"/>
+        </w:numPr>
+        <w:rPr>
           <w:lang w:val="en-US"/>
         </w:rPr>
       </w:pPr>
@@ -305,13 +1121,13 @@
         <w:rPr>
           <w:lang w:val="en-US"/>
         </w:rPr>
-        <w:t>ocations</w:t>
-      </w:r>
-      <w:r>
-        <w:rPr>
-          <w:lang w:val="en-US"/>
-        </w:rPr>
-        <w:t xml:space="preserve"> (Clinic/group physical location)</w:t>
+        <w:t xml:space="preserve">ist of </w:t>
+      </w:r>
+      <w:r>
+        <w:rPr>
+          <w:lang w:val="en-US"/>
+        </w:rPr>
+        <w:t>resources</w:t>
       </w:r>
     </w:p>
     <w:p>
@@ -329,7 +1145,19 @@
         <w:rPr>
           <w:lang w:val="en-US"/>
         </w:rPr>
-        <w:t>Workspace</w:t>
+        <w:t>L</w:t>
+      </w:r>
+      <w:r>
+        <w:rPr>
+          <w:lang w:val="en-US"/>
+        </w:rPr>
+        <w:t xml:space="preserve">ist of </w:t>
+      </w:r>
+      <w:r>
+        <w:rPr>
+          <w:lang w:val="en-US"/>
+        </w:rPr>
+        <w:t>Users</w:t>
       </w:r>
     </w:p>
     <w:p>
@@ -347,7 +1175,7 @@
         <w:rPr>
           <w:lang w:val="en-US"/>
         </w:rPr>
-        <w:t>Resources</w:t>
+        <w:t>List of Clients</w:t>
       </w:r>
     </w:p>
     <w:p>
@@ -365,7 +1193,49 @@
         <w:rPr>
           <w:lang w:val="en-US"/>
         </w:rPr>
-        <w:t>Appointments</w:t>
+        <w:t>List of Appointments</w:t>
+      </w:r>
+    </w:p>
+    <w:p>
+      <w:pPr>
+        <w:pStyle w:val="ListParagraph"/>
+        <w:numPr>
+          <w:ilvl w:val="0"/>
+          <w:numId w:val="5"/>
+        </w:numPr>
+        <w:rPr>
+          <w:lang w:val="en-US"/>
+        </w:rPr>
+      </w:pPr>
+      <w:r>
+        <w:rPr>
+          <w:lang w:val="en-US"/>
+        </w:rPr>
+        <w:t>W</w:t>
+      </w:r>
+      <w:r>
+        <w:rPr>
+          <w:lang w:val="en-US"/>
+        </w:rPr>
+        <w:t>o</w:t>
+      </w:r>
+      <w:r>
+        <w:rPr>
+          <w:lang w:val="en-US"/>
+        </w:rPr>
+        <w:t>r</w:t>
+      </w:r>
+      <w:r>
+        <w:rPr>
+          <w:lang w:val="en-US"/>
+        </w:rPr>
+        <w:t>k</w:t>
+      </w:r>
+      <w:r>
+        <w:rPr>
+          <w:lang w:val="en-US"/>
+        </w:rPr>
+        <w:t>spaces should have a:</w:t>
       </w:r>
     </w:p>
     <w:p>
@@ -383,23 +1253,8 @@
         <w:rPr>
           <w:lang w:val="en-US"/>
         </w:rPr>
-        <w:t>Notes - Client, Appointmen</w:t>
-      </w:r>
-      <w:r>
-        <w:rPr>
-          <w:lang w:val="en-US"/>
-        </w:rPr>
-        <w:t>t</w:t>
-      </w:r>
-    </w:p>
-    <w:p>
-      <w:pPr>
-        <w:pStyle w:val="ListParagraph"/>
-        <w:ind w:left="1440"/>
-        <w:rPr>
-          <w:lang w:val="en-US"/>
-        </w:rPr>
-      </w:pPr>
+        <w:t>Name</w:t>
+      </w:r>
     </w:p>
     <w:p>
       <w:pPr>
@@ -416,7 +1271,7 @@
         <w:rPr>
           <w:lang w:val="en-US"/>
         </w:rPr>
-        <w:t>Users should have:</w:t>
+        <w:t>Workspaces should be able to get a:</w:t>
       </w:r>
     </w:p>
     <w:p>
@@ -434,7 +1289,13 @@
         <w:rPr>
           <w:lang w:val="en-US"/>
         </w:rPr>
-        <w:t>Contact Details</w:t>
+        <w:t xml:space="preserve">List of available </w:t>
+      </w:r>
+      <w:r>
+        <w:rPr>
+          <w:lang w:val="en-US"/>
+        </w:rPr>
+        <w:t>resources</w:t>
       </w:r>
     </w:p>
     <w:p>
@@ -452,7 +1313,7 @@
         <w:rPr>
           <w:lang w:val="en-US"/>
         </w:rPr>
-        <w:t>Business Type</w:t>
+        <w:t>List of appointments</w:t>
       </w:r>
     </w:p>
     <w:p>
@@ -470,7 +1331,7 @@
         <w:rPr>
           <w:lang w:val="en-US"/>
         </w:rPr>
-        <w:t>Role</w:t>
+        <w:t>List of resources required for an appointment</w:t>
       </w:r>
     </w:p>
     <w:p>
@@ -484,30 +1345,6 @@
           <w:lang w:val="en-US"/>
         </w:rPr>
       </w:pPr>
-      <w:r>
-        <w:rPr>
-          <w:lang w:val="en-US"/>
-        </w:rPr>
-        <w:t>Ability to access relevant info about their client.</w:t>
-      </w:r>
-    </w:p>
-    <w:p>
-      <w:pPr>
-        <w:pStyle w:val="ListParagraph"/>
-        <w:numPr>
-          <w:ilvl w:val="1"/>
-          <w:numId w:val="5"/>
-        </w:numPr>
-        <w:rPr>
-          <w:lang w:val="en-US"/>
-        </w:rPr>
-      </w:pPr>
-      <w:r>
-        <w:rPr>
-          <w:lang w:val="en-US"/>
-        </w:rPr>
-        <w:t>Login (extension)</w:t>
-      </w:r>
     </w:p>
     <w:p>
       <w:pPr>
@@ -524,414 +1361,6 @@
         <w:rPr>
           <w:lang w:val="en-US"/>
         </w:rPr>
-        <w:t>Clients should have:</w:t>
-      </w:r>
-    </w:p>
-    <w:p>
-      <w:pPr>
-        <w:pStyle w:val="ListParagraph"/>
-        <w:numPr>
-          <w:ilvl w:val="1"/>
-          <w:numId w:val="5"/>
-        </w:numPr>
-        <w:rPr>
-          <w:lang w:val="en-US"/>
-        </w:rPr>
-      </w:pPr>
-      <w:r>
-        <w:rPr>
-          <w:lang w:val="en-US"/>
-        </w:rPr>
-        <w:t>Contact Details</w:t>
-      </w:r>
-    </w:p>
-    <w:p>
-      <w:pPr>
-        <w:pStyle w:val="ListParagraph"/>
-        <w:numPr>
-          <w:ilvl w:val="1"/>
-          <w:numId w:val="5"/>
-        </w:numPr>
-        <w:rPr>
-          <w:lang w:val="en-US"/>
-        </w:rPr>
-      </w:pPr>
-      <w:r>
-        <w:rPr>
-          <w:lang w:val="en-US"/>
-        </w:rPr>
-        <w:t>List of services used</w:t>
-      </w:r>
-    </w:p>
-    <w:p>
-      <w:pPr>
-        <w:pStyle w:val="ListParagraph"/>
-        <w:numPr>
-          <w:ilvl w:val="1"/>
-          <w:numId w:val="5"/>
-        </w:numPr>
-        <w:rPr>
-          <w:lang w:val="en-US"/>
-        </w:rPr>
-      </w:pPr>
-      <w:r>
-        <w:rPr>
-          <w:lang w:val="en-US"/>
-        </w:rPr>
-        <w:t>List of details for each service</w:t>
-      </w:r>
-    </w:p>
-    <w:p>
-      <w:pPr>
-        <w:pStyle w:val="ListParagraph"/>
-        <w:numPr>
-          <w:ilvl w:val="0"/>
-          <w:numId w:val="5"/>
-        </w:numPr>
-        <w:rPr>
-          <w:lang w:val="en-US"/>
-        </w:rPr>
-      </w:pPr>
-      <w:r>
-        <w:rPr>
-          <w:lang w:val="en-US"/>
-        </w:rPr>
-        <w:t>Organizations should have:</w:t>
-      </w:r>
-    </w:p>
-    <w:p>
-      <w:pPr>
-        <w:pStyle w:val="ListParagraph"/>
-        <w:numPr>
-          <w:ilvl w:val="1"/>
-          <w:numId w:val="5"/>
-        </w:numPr>
-        <w:rPr>
-          <w:lang w:val="en-US"/>
-        </w:rPr>
-      </w:pPr>
-      <w:r>
-        <w:rPr>
-          <w:lang w:val="en-US"/>
-        </w:rPr>
-        <w:t>Name</w:t>
-      </w:r>
-    </w:p>
-    <w:p>
-      <w:pPr>
-        <w:pStyle w:val="ListParagraph"/>
-        <w:numPr>
-          <w:ilvl w:val="1"/>
-          <w:numId w:val="5"/>
-        </w:numPr>
-        <w:rPr>
-          <w:lang w:val="en-US"/>
-        </w:rPr>
-      </w:pPr>
-      <w:r>
-        <w:rPr>
-          <w:lang w:val="en-US"/>
-        </w:rPr>
-        <w:t xml:space="preserve">List </w:t>
-      </w:r>
-      <w:r>
-        <w:rPr>
-          <w:lang w:val="en-US"/>
-        </w:rPr>
-        <w:t>of</w:t>
-      </w:r>
-      <w:r>
-        <w:rPr>
-          <w:lang w:val="en-US"/>
-        </w:rPr>
-        <w:t xml:space="preserve"> Users</w:t>
-      </w:r>
-    </w:p>
-    <w:p>
-      <w:pPr>
-        <w:pStyle w:val="ListParagraph"/>
-        <w:numPr>
-          <w:ilvl w:val="1"/>
-          <w:numId w:val="5"/>
-        </w:numPr>
-        <w:rPr>
-          <w:lang w:val="en-US"/>
-        </w:rPr>
-      </w:pPr>
-      <w:r>
-        <w:rPr>
-          <w:lang w:val="en-US"/>
-        </w:rPr>
-        <w:t xml:space="preserve">List </w:t>
-      </w:r>
-      <w:r>
-        <w:rPr>
-          <w:lang w:val="en-US"/>
-        </w:rPr>
-        <w:t>of</w:t>
-      </w:r>
-      <w:r>
-        <w:rPr>
-          <w:lang w:val="en-US"/>
-        </w:rPr>
-        <w:t xml:space="preserve"> </w:t>
-      </w:r>
-      <w:r>
-        <w:rPr>
-          <w:lang w:val="en-US"/>
-        </w:rPr>
-        <w:t>L</w:t>
-      </w:r>
-      <w:r>
-        <w:rPr>
-          <w:lang w:val="en-US"/>
-        </w:rPr>
-        <w:t>ocations</w:t>
-      </w:r>
-    </w:p>
-    <w:p>
-      <w:pPr>
-        <w:pStyle w:val="ListParagraph"/>
-        <w:numPr>
-          <w:ilvl w:val="1"/>
-          <w:numId w:val="5"/>
-        </w:numPr>
-        <w:rPr>
-          <w:lang w:val="en-US"/>
-        </w:rPr>
-      </w:pPr>
-      <w:r>
-        <w:rPr>
-          <w:lang w:val="en-US"/>
-        </w:rPr>
-        <w:t xml:space="preserve">List </w:t>
-      </w:r>
-      <w:r>
-        <w:rPr>
-          <w:lang w:val="en-US"/>
-        </w:rPr>
-        <w:t>of</w:t>
-      </w:r>
-      <w:r>
-        <w:rPr>
-          <w:lang w:val="en-US"/>
-        </w:rPr>
-        <w:t xml:space="preserve"> Workspaces</w:t>
-      </w:r>
-    </w:p>
-    <w:p>
-      <w:pPr>
-        <w:pStyle w:val="ListParagraph"/>
-        <w:numPr>
-          <w:ilvl w:val="1"/>
-          <w:numId w:val="5"/>
-        </w:numPr>
-        <w:rPr>
-          <w:lang w:val="en-US"/>
-        </w:rPr>
-      </w:pPr>
-      <w:r>
-        <w:rPr>
-          <w:lang w:val="en-US"/>
-        </w:rPr>
-        <w:t xml:space="preserve">List </w:t>
-      </w:r>
-      <w:r>
-        <w:rPr>
-          <w:lang w:val="en-US"/>
-        </w:rPr>
-        <w:t>of Resources</w:t>
-      </w:r>
-    </w:p>
-    <w:p>
-      <w:pPr>
-        <w:pStyle w:val="ListParagraph"/>
-        <w:numPr>
-          <w:ilvl w:val="1"/>
-          <w:numId w:val="5"/>
-        </w:numPr>
-        <w:rPr>
-          <w:lang w:val="en-US"/>
-        </w:rPr>
-      </w:pPr>
-      <w:r>
-        <w:rPr>
-          <w:lang w:val="en-US"/>
-        </w:rPr>
-        <w:t>List of Clients</w:t>
-      </w:r>
-    </w:p>
-    <w:p>
-      <w:pPr>
-        <w:pStyle w:val="ListParagraph"/>
-        <w:numPr>
-          <w:ilvl w:val="1"/>
-          <w:numId w:val="5"/>
-        </w:numPr>
-        <w:rPr>
-          <w:lang w:val="en-US"/>
-        </w:rPr>
-      </w:pPr>
-      <w:r>
-        <w:rPr>
-          <w:lang w:val="en-US"/>
-        </w:rPr>
-        <w:t>List of Appointments</w:t>
-      </w:r>
-    </w:p>
-    <w:p>
-      <w:pPr>
-        <w:pStyle w:val="ListParagraph"/>
-        <w:numPr>
-          <w:ilvl w:val="0"/>
-          <w:numId w:val="5"/>
-        </w:numPr>
-        <w:rPr>
-          <w:lang w:val="en-US"/>
-        </w:rPr>
-      </w:pPr>
-      <w:r>
-        <w:rPr>
-          <w:lang w:val="en-US"/>
-        </w:rPr>
-        <w:t>Locations should have</w:t>
-      </w:r>
-      <w:r>
-        <w:rPr>
-          <w:lang w:val="en-US"/>
-        </w:rPr>
-        <w:t>:</w:t>
-      </w:r>
-    </w:p>
-    <w:p>
-      <w:pPr>
-        <w:pStyle w:val="ListParagraph"/>
-        <w:numPr>
-          <w:ilvl w:val="1"/>
-          <w:numId w:val="5"/>
-        </w:numPr>
-        <w:rPr>
-          <w:lang w:val="en-US"/>
-        </w:rPr>
-      </w:pPr>
-      <w:r>
-        <w:rPr>
-          <w:lang w:val="en-US"/>
-        </w:rPr>
-        <w:t>Name</w:t>
-      </w:r>
-    </w:p>
-    <w:p>
-      <w:pPr>
-        <w:pStyle w:val="ListParagraph"/>
-        <w:numPr>
-          <w:ilvl w:val="1"/>
-          <w:numId w:val="5"/>
-        </w:numPr>
-        <w:rPr>
-          <w:lang w:val="en-US"/>
-        </w:rPr>
-      </w:pPr>
-      <w:r>
-        <w:rPr>
-          <w:lang w:val="en-US"/>
-        </w:rPr>
-        <w:t>Contact details</w:t>
-      </w:r>
-    </w:p>
-    <w:p>
-      <w:pPr>
-        <w:pStyle w:val="ListParagraph"/>
-        <w:numPr>
-          <w:ilvl w:val="1"/>
-          <w:numId w:val="5"/>
-        </w:numPr>
-        <w:rPr>
-          <w:lang w:val="en-US"/>
-        </w:rPr>
-      </w:pPr>
-      <w:r>
-        <w:rPr>
-          <w:lang w:val="en-US"/>
-        </w:rPr>
-        <w:t>List of workspaces</w:t>
-      </w:r>
-    </w:p>
-    <w:p>
-      <w:pPr>
-        <w:pStyle w:val="ListParagraph"/>
-        <w:numPr>
-          <w:ilvl w:val="1"/>
-          <w:numId w:val="5"/>
-        </w:numPr>
-        <w:rPr>
-          <w:lang w:val="en-US"/>
-        </w:rPr>
-      </w:pPr>
-      <w:r>
-        <w:rPr>
-          <w:lang w:val="en-US"/>
-        </w:rPr>
-        <w:t>L</w:t>
-      </w:r>
-      <w:r>
-        <w:rPr>
-          <w:lang w:val="en-US"/>
-        </w:rPr>
-        <w:t xml:space="preserve">ist of </w:t>
-      </w:r>
-      <w:r>
-        <w:rPr>
-          <w:lang w:val="en-US"/>
-        </w:rPr>
-        <w:t>resources</w:t>
-      </w:r>
-    </w:p>
-    <w:p>
-      <w:pPr>
-        <w:pStyle w:val="ListParagraph"/>
-        <w:numPr>
-          <w:ilvl w:val="1"/>
-          <w:numId w:val="5"/>
-        </w:numPr>
-        <w:rPr>
-          <w:lang w:val="en-US"/>
-        </w:rPr>
-      </w:pPr>
-      <w:r>
-        <w:rPr>
-          <w:lang w:val="en-US"/>
-        </w:rPr>
-        <w:t>L</w:t>
-      </w:r>
-      <w:r>
-        <w:rPr>
-          <w:lang w:val="en-US"/>
-        </w:rPr>
-        <w:t xml:space="preserve">ist of </w:t>
-      </w:r>
-      <w:r>
-        <w:rPr>
-          <w:lang w:val="en-US"/>
-        </w:rPr>
-        <w:t>Users</w:t>
-      </w:r>
-    </w:p>
-    <w:p>
-      <w:pPr>
-        <w:pStyle w:val="ListParagraph"/>
-        <w:numPr>
-          <w:ilvl w:val="0"/>
-          <w:numId w:val="5"/>
-        </w:numPr>
-        <w:rPr>
-          <w:lang w:val="en-US"/>
-        </w:rPr>
-      </w:pPr>
-      <w:r>
-        <w:rPr>
-          <w:lang w:val="en-US"/>
-        </w:rPr>
         <w:t>allow them to be aggregated into group settings like clinics or gyms without losing their client data if they leave that setting.</w:t>
       </w:r>
     </w:p>
@@ -952,7 +1381,6 @@
         <w:rPr>
           <w:lang w:val="en-US"/>
         </w:rPr>
-        <w:lastRenderedPageBreak/>
         <w:t xml:space="preserve">Clinical, shop or other group settings </w:t>
       </w:r>
       <w:r>
@@ -1648,6 +2076,7 @@
               <w:rPr>
                 <w:lang w:val="en-US"/>
               </w:rPr>
+              <w:lastRenderedPageBreak/>
               <w:t>Back- end:</w:t>
             </w:r>
           </w:p>

</xml_diff>